<commit_message>
Added lab5 -> 1
</commit_message>
<xml_diff>
--- a/reports/отчет 4.DOCX
+++ b/reports/отчет 4.DOCX
@@ -162,6 +162,7 @@
           <w:rFonts w:ascii="Times New Roman" w:hAnsi="Times New Roman" w:cs="Times New Roman"/>
           <w:sz w:val="28"/>
           <w:szCs w:val="28"/>
+          <w:lang w:val="en-US"/>
         </w:rPr>
       </w:pPr>
       <w:r>
@@ -186,7 +187,16 @@
           <w:sz w:val="28"/>
           <w:szCs w:val="28"/>
         </w:rPr>
-        <w:t>Лабораторная работа №3</w:t>
+        <w:t>Лабораторная работа №</w:t>
+      </w:r>
+      <w:r>
+        <w:rPr>
+          <w:rFonts w:ascii="Times New Roman" w:hAnsi="Times New Roman" w:cs="Times New Roman"/>
+          <w:sz w:val="28"/>
+          <w:szCs w:val="28"/>
+          <w:lang w:val="en-US"/>
+        </w:rPr>
+        <w:t>4</w:t>
       </w:r>
     </w:p>
     <w:p>
@@ -1170,88 +1180,39 @@
     </w:p>
     <w:p>
       <w:pPr>
-        <w:ind w:left="360"/>
-        <w:rPr>
-          <w:rFonts w:ascii="Times New Roman" w:hAnsi="Times New Roman" w:cs="Times New Roman"/>
-          <w:sz w:val="28"/>
-          <w:szCs w:val="28"/>
-        </w:rPr>
-      </w:pPr>
-      <w:r>
-        <w:rPr>
-          <w:rFonts w:ascii="Times New Roman" w:hAnsi="Times New Roman" w:cs="Times New Roman"/>
-          <w:sz w:val="28"/>
-          <w:szCs w:val="28"/>
-        </w:rPr>
-        <w:t xml:space="preserve">1) Написать программу используя цикл </w:t>
-      </w:r>
-      <w:proofErr w:type="spellStart"/>
-      <w:r>
-        <w:rPr>
-          <w:rFonts w:ascii="Times New Roman" w:hAnsi="Times New Roman" w:cs="Times New Roman"/>
-          <w:sz w:val="28"/>
-          <w:szCs w:val="28"/>
-        </w:rPr>
-        <w:t>for</w:t>
-      </w:r>
-      <w:proofErr w:type="spellEnd"/>
-      <w:r>
-        <w:rPr>
-          <w:rFonts w:ascii="Times New Roman" w:hAnsi="Times New Roman" w:cs="Times New Roman"/>
-          <w:sz w:val="28"/>
-          <w:szCs w:val="28"/>
-        </w:rPr>
-        <w:t xml:space="preserve"> и </w:t>
-      </w:r>
-      <w:proofErr w:type="spellStart"/>
-      <w:r>
-        <w:rPr>
-          <w:rFonts w:ascii="Times New Roman" w:hAnsi="Times New Roman" w:cs="Times New Roman"/>
-          <w:sz w:val="28"/>
-          <w:szCs w:val="28"/>
-        </w:rPr>
-        <w:t>while</w:t>
-      </w:r>
-      <w:proofErr w:type="spellEnd"/>
-      <w:r>
-        <w:rPr>
-          <w:rFonts w:ascii="Times New Roman" w:hAnsi="Times New Roman" w:cs="Times New Roman"/>
-          <w:sz w:val="28"/>
-          <w:szCs w:val="28"/>
-        </w:rPr>
-        <w:t>.</w:t>
-      </w:r>
-      <w:r>
-        <w:rPr>
-          <w:rFonts w:ascii="Times New Roman" w:hAnsi="Times New Roman" w:cs="Times New Roman"/>
-          <w:sz w:val="28"/>
-          <w:szCs w:val="28"/>
-        </w:rPr>
-        <w:tab/>
-        <w:t xml:space="preserve"> </w:t>
-      </w:r>
-    </w:p>
-    <w:p>
-      <w:pPr>
-        <w:ind w:left="360"/>
-        <w:rPr>
-          <w:rFonts w:ascii="Times New Roman" w:hAnsi="Times New Roman" w:cs="Times New Roman"/>
-          <w:sz w:val="28"/>
-          <w:szCs w:val="28"/>
-        </w:rPr>
-      </w:pPr>
-      <w:r>
-        <w:rPr>
-          <w:rFonts w:ascii="Times New Roman" w:hAnsi="Times New Roman" w:cs="Times New Roman"/>
+        <w:pStyle w:val="a6"/>
+        <w:numPr>
+          <w:ilvl w:val="0"/>
+          <w:numId w:val="2"/>
+        </w:numPr>
+        <w:rPr>
+          <w:lang w:val="kk-KZ"/>
+        </w:rPr>
+      </w:pPr>
+      <w:r>
+        <w:rPr>
+          <w:lang w:val="kk-KZ"/>
+        </w:rPr>
+        <w:t>Напишите программу, используя 10 функции и методы, связанные со строками</w:t>
+      </w:r>
+    </w:p>
+    <w:p>
+      <w:pPr>
+        <w:pStyle w:val="a6"/>
+        <w:rPr>
+          <w:lang w:val="kk-KZ"/>
+        </w:rPr>
+      </w:pPr>
+      <w:r>
+        <w:rPr>
           <w:noProof/>
-          <w:sz w:val="28"/>
-          <w:szCs w:val="28"/>
+          <w:lang w:eastAsia="ru-RU"/>
         </w:rPr>
         <w:drawing>
           <wp:inline distT="0" distB="0" distL="0" distR="0">
-            <wp:extent cx="2089785" cy="1092835"/>
-            <wp:effectExtent l="19050" t="0" r="5715" b="0"/>
-            <wp:docPr id="1" name="Рисунок 1"/>
+            <wp:extent cx="3253740" cy="4667250"/>
+            <wp:effectExtent l="19050" t="0" r="3810" b="0"/>
+            <wp:docPr id="2" name="Рисунок 1"/>
             <wp:cNvGraphicFramePr>
               <a:graphicFrameLocks xmlns:a="http://schemas.openxmlformats.org/drawingml/2006/main" noChangeAspect="1"/>
             </wp:cNvGraphicFramePr>
@@ -1274,7 +1235,7 @@
                   <pic:spPr bwMode="auto">
                     <a:xfrm>
                       <a:off x="0" y="0"/>
-                      <a:ext cx="2089785" cy="1092835"/>
+                      <a:ext cx="3253740" cy="4667250"/>
                     </a:xfrm>
                     <a:prstGeom prst="rect">
                       <a:avLst/>
@@ -1296,79 +1257,40 @@
     </w:p>
     <w:p>
       <w:pPr>
-        <w:ind w:left="360"/>
-        <w:rPr>
-          <w:rFonts w:ascii="Times New Roman" w:hAnsi="Times New Roman" w:cs="Times New Roman"/>
-          <w:sz w:val="28"/>
-          <w:szCs w:val="28"/>
-        </w:rPr>
-      </w:pPr>
-      <w:r>
-        <w:rPr>
-          <w:rFonts w:ascii="Times New Roman" w:hAnsi="Times New Roman" w:cs="Times New Roman"/>
-          <w:sz w:val="28"/>
-          <w:szCs w:val="28"/>
-        </w:rPr>
-        <w:t xml:space="preserve">2) используя функцию </w:t>
-      </w:r>
-      <w:proofErr w:type="spellStart"/>
-      <w:r>
-        <w:rPr>
-          <w:rFonts w:ascii="Times New Roman" w:hAnsi="Times New Roman" w:cs="Times New Roman"/>
-          <w:sz w:val="28"/>
-          <w:szCs w:val="28"/>
-        </w:rPr>
-        <w:t>range</w:t>
-      </w:r>
-      <w:proofErr w:type="spellEnd"/>
-      <w:r>
-        <w:rPr>
-          <w:rFonts w:ascii="Times New Roman" w:hAnsi="Times New Roman" w:cs="Times New Roman"/>
-          <w:sz w:val="28"/>
-          <w:szCs w:val="28"/>
-        </w:rPr>
-        <w:t xml:space="preserve">() сделать список. в функцию </w:t>
-      </w:r>
-      <w:proofErr w:type="spellStart"/>
-      <w:r>
-        <w:rPr>
-          <w:rFonts w:ascii="Times New Roman" w:hAnsi="Times New Roman" w:cs="Times New Roman"/>
-          <w:sz w:val="28"/>
-          <w:szCs w:val="28"/>
-        </w:rPr>
-        <w:t>range</w:t>
-      </w:r>
-      <w:proofErr w:type="spellEnd"/>
-      <w:r>
-        <w:rPr>
-          <w:rFonts w:ascii="Times New Roman" w:hAnsi="Times New Roman" w:cs="Times New Roman"/>
-          <w:sz w:val="28"/>
-          <w:szCs w:val="28"/>
-        </w:rPr>
-        <w:t xml:space="preserve">() введите данные с разными типами и выведите на экран в разных примерах. </w:t>
-      </w:r>
-    </w:p>
-    <w:p>
-      <w:pPr>
-        <w:ind w:left="360"/>
-        <w:rPr>
-          <w:rFonts w:ascii="Times New Roman" w:hAnsi="Times New Roman" w:cs="Times New Roman"/>
-          <w:sz w:val="28"/>
-          <w:szCs w:val="28"/>
-        </w:rPr>
-      </w:pPr>
-      <w:r>
-        <w:rPr>
-          <w:rFonts w:ascii="Times New Roman" w:hAnsi="Times New Roman" w:cs="Times New Roman"/>
+        <w:pStyle w:val="a6"/>
+        <w:numPr>
+          <w:ilvl w:val="0"/>
+          <w:numId w:val="2"/>
+        </w:numPr>
+        <w:rPr>
+          <w:lang w:val="kk-KZ"/>
+        </w:rPr>
+      </w:pPr>
+      <w:r>
+        <w:rPr>
+          <w:lang w:val="kk-KZ"/>
+        </w:rPr>
+        <w:t xml:space="preserve">Напишите программу, в которой предлагается вводить учащихся различных груп, посещающих секции по программированию. Требуется упорядочить список по возрастанию классов. Распечатать список фамилий и классов. </w:t>
+      </w:r>
+    </w:p>
+    <w:p>
+      <w:pPr>
+        <w:pStyle w:val="a6"/>
+        <w:rPr>
+          <w:lang w:val="kk-KZ"/>
+        </w:rPr>
+      </w:pPr>
+      <w:r>
+        <w:rPr>
           <w:noProof/>
-          <w:sz w:val="28"/>
-          <w:szCs w:val="28"/>
-        </w:rPr>
+          <w:lang w:eastAsia="ru-RU"/>
+        </w:rPr>
+        <w:lastRenderedPageBreak/>
         <w:drawing>
           <wp:inline distT="0" distB="0" distL="0" distR="0">
-            <wp:extent cx="1508125" cy="462915"/>
-            <wp:effectExtent l="19050" t="0" r="0" b="0"/>
-            <wp:docPr id="4" name="Рисунок 4"/>
+            <wp:extent cx="3515360" cy="4370070"/>
+            <wp:effectExtent l="19050" t="0" r="8890" b="0"/>
+            <wp:docPr id="3" name="Рисунок 4"/>
             <wp:cNvGraphicFramePr>
               <a:graphicFrameLocks xmlns:a="http://schemas.openxmlformats.org/drawingml/2006/main" noChangeAspect="1"/>
             </wp:cNvGraphicFramePr>
@@ -1391,7 +1313,7 @@
                   <pic:spPr bwMode="auto">
                     <a:xfrm>
                       <a:off x="0" y="0"/>
-                      <a:ext cx="1508125" cy="462915"/>
+                      <a:ext cx="3515360" cy="4370070"/>
                     </a:xfrm>
                     <a:prstGeom prst="rect">
                       <a:avLst/>
@@ -1413,115 +1335,234 @@
     </w:p>
     <w:p>
       <w:pPr>
-        <w:ind w:left="360"/>
-        <w:rPr>
-          <w:rFonts w:ascii="Times New Roman" w:hAnsi="Times New Roman" w:cs="Times New Roman"/>
-          <w:sz w:val="28"/>
-          <w:szCs w:val="28"/>
-        </w:rPr>
-      </w:pPr>
-      <w:r>
-        <w:rPr>
-          <w:rFonts w:ascii="Times New Roman" w:hAnsi="Times New Roman" w:cs="Times New Roman"/>
-          <w:sz w:val="28"/>
-          <w:szCs w:val="28"/>
-        </w:rPr>
-        <w:t xml:space="preserve">3) используйте функции </w:t>
+        <w:pStyle w:val="a6"/>
+        <w:numPr>
+          <w:ilvl w:val="0"/>
+          <w:numId w:val="2"/>
+        </w:numPr>
+        <w:rPr>
+          <w:lang w:val="kk-KZ"/>
+        </w:rPr>
+      </w:pPr>
+      <w:r>
+        <w:rPr>
+          <w:lang w:val="kk-KZ"/>
+        </w:rPr>
+        <w:t>Решите следующие задачи:</w:t>
+      </w:r>
+    </w:p>
+    <w:p>
+      <w:pPr>
+        <w:pStyle w:val="a6"/>
+        <w:numPr>
+          <w:ilvl w:val="0"/>
+          <w:numId w:val="3"/>
+        </w:numPr>
+        <w:rPr>
+          <w:i/>
+          <w:iCs/>
+        </w:rPr>
+      </w:pPr>
+      <w:r>
+        <w:rPr>
+          <w:i/>
+          <w:iCs/>
+        </w:rPr>
+        <w:t>Вводится строка, включающая строчные и прописные буквы. Требуется вывести ту же строку в одном регистре, который зависит от того, каких букв больше. При равном количестве преобразовать в нижний регистр. Например, вводится строка "</w:t>
       </w:r>
       <w:proofErr w:type="spellStart"/>
       <w:r>
         <w:rPr>
-          <w:rFonts w:ascii="Times New Roman" w:hAnsi="Times New Roman" w:cs="Times New Roman"/>
-          <w:sz w:val="28"/>
-          <w:szCs w:val="28"/>
-        </w:rPr>
-        <w:t>randint</w:t>
+          <w:i/>
+          <w:iCs/>
+        </w:rPr>
+        <w:t>HeLLo</w:t>
       </w:r>
       <w:proofErr w:type="spellEnd"/>
       <w:r>
         <w:rPr>
-          <w:rFonts w:ascii="Times New Roman" w:hAnsi="Times New Roman" w:cs="Times New Roman"/>
-          <w:sz w:val="28"/>
-          <w:szCs w:val="28"/>
-        </w:rPr>
-        <w:t>() </w:t>
+          <w:i/>
+          <w:iCs/>
+        </w:rPr>
+        <w:t xml:space="preserve"> </w:t>
       </w:r>
       <w:proofErr w:type="spellStart"/>
       <w:r>
         <w:rPr>
-          <w:rFonts w:ascii="Times New Roman" w:hAnsi="Times New Roman" w:cs="Times New Roman"/>
-          <w:sz w:val="28"/>
-          <w:szCs w:val="28"/>
-        </w:rPr>
-        <w:t>randrange</w:t>
+          <w:i/>
+          <w:iCs/>
+        </w:rPr>
+        <w:t>World</w:t>
       </w:r>
       <w:proofErr w:type="spellEnd"/>
       <w:r>
         <w:rPr>
-          <w:rFonts w:ascii="Times New Roman" w:hAnsi="Times New Roman" w:cs="Times New Roman"/>
-          <w:sz w:val="28"/>
-          <w:szCs w:val="28"/>
-        </w:rPr>
-        <w:t xml:space="preserve">() </w:t>
+          <w:i/>
+          <w:iCs/>
+        </w:rPr>
+        <w:t>", она должна быть преобразована в "</w:t>
       </w:r>
       <w:proofErr w:type="spellStart"/>
       <w:r>
         <w:rPr>
-          <w:rFonts w:ascii="Times New Roman" w:hAnsi="Times New Roman" w:cs="Times New Roman"/>
-          <w:sz w:val="28"/>
-          <w:szCs w:val="28"/>
-        </w:rPr>
-        <w:t>random</w:t>
+          <w:i/>
+          <w:iCs/>
+        </w:rPr>
+        <w:t>helloworld</w:t>
       </w:r>
       <w:proofErr w:type="spellEnd"/>
       <w:r>
         <w:rPr>
-          <w:rFonts w:ascii="Times New Roman" w:hAnsi="Times New Roman" w:cs="Times New Roman"/>
-          <w:sz w:val="28"/>
-          <w:szCs w:val="28"/>
-        </w:rPr>
-        <w:t xml:space="preserve">() </w:t>
+          <w:i/>
+          <w:iCs/>
+        </w:rPr>
+        <w:t xml:space="preserve">", потому что в исходной строке малых букв </w:t>
       </w:r>
       <w:proofErr w:type="spellStart"/>
       <w:r>
         <w:rPr>
-          <w:rFonts w:ascii="Times New Roman" w:hAnsi="Times New Roman" w:cs="Times New Roman"/>
-          <w:sz w:val="28"/>
-          <w:szCs w:val="28"/>
-        </w:rPr>
-        <w:t>enumerate</w:t>
+          <w:i/>
+          <w:iCs/>
+        </w:rPr>
+        <w:t>больше.Необходимо</w:t>
       </w:r>
       <w:proofErr w:type="spellEnd"/>
       <w:r>
         <w:rPr>
-          <w:rFonts w:ascii="Times New Roman" w:hAnsi="Times New Roman" w:cs="Times New Roman"/>
-          <w:sz w:val="28"/>
-          <w:szCs w:val="28"/>
-        </w:rPr>
-        <w:t xml:space="preserve">()  в своей программе  </w:t>
-      </w:r>
-    </w:p>
-    <w:p>
-      <w:pPr>
-        <w:ind w:left="360"/>
-        <w:rPr>
-          <w:rFonts w:ascii="Times New Roman" w:hAnsi="Times New Roman" w:cs="Times New Roman"/>
-          <w:sz w:val="28"/>
-          <w:szCs w:val="28"/>
-        </w:rPr>
-      </w:pPr>
-      <w:r>
-        <w:rPr>
-          <w:rFonts w:ascii="Times New Roman" w:hAnsi="Times New Roman" w:cs="Times New Roman"/>
+          <w:i/>
+          <w:iCs/>
+        </w:rPr>
+        <w:t xml:space="preserve"> свой пример привести. В коде используйте цикл </w:t>
+      </w:r>
+      <w:proofErr w:type="spellStart"/>
+      <w:r>
+        <w:rPr>
+          <w:i/>
+          <w:iCs/>
+        </w:rPr>
+        <w:t>for</w:t>
+      </w:r>
+      <w:proofErr w:type="spellEnd"/>
+      <w:r>
+        <w:rPr>
+          <w:i/>
+          <w:iCs/>
+        </w:rPr>
+        <w:t>, строковые методы </w:t>
+      </w:r>
+      <w:proofErr w:type="spellStart"/>
+      <w:r>
+        <w:rPr>
+          <w:i/>
+          <w:iCs/>
+        </w:rPr>
+        <w:t>upper</w:t>
+      </w:r>
+      <w:proofErr w:type="spellEnd"/>
+      <w:r>
+        <w:rPr>
+          <w:i/>
+          <w:iCs/>
+        </w:rPr>
+        <w:t>() (</w:t>
+      </w:r>
+      <w:proofErr w:type="spellStart"/>
+      <w:r>
+        <w:rPr>
+          <w:i/>
+          <w:iCs/>
+        </w:rPr>
+        <w:t>преобразова</w:t>
+      </w:r>
+      <w:proofErr w:type="spellEnd"/>
+      <w:r>
+        <w:tab/>
+      </w:r>
+      <w:proofErr w:type="spellStart"/>
+      <w:r>
+        <w:rPr>
+          <w:i/>
+          <w:iCs/>
+        </w:rPr>
+        <w:t>ние</w:t>
+      </w:r>
+      <w:proofErr w:type="spellEnd"/>
+      <w:r>
+        <w:rPr>
+          <w:i/>
+          <w:iCs/>
+        </w:rPr>
+        <w:t xml:space="preserve"> к верхнему регистру) и </w:t>
+      </w:r>
+      <w:proofErr w:type="spellStart"/>
+      <w:r>
+        <w:rPr>
+          <w:i/>
+          <w:iCs/>
+        </w:rPr>
+        <w:t>lower</w:t>
+      </w:r>
+      <w:proofErr w:type="spellEnd"/>
+      <w:r>
+        <w:rPr>
+          <w:i/>
+          <w:iCs/>
+        </w:rPr>
+        <w:t>() (преобразование к нижнему регистру), а также методы </w:t>
+      </w:r>
+      <w:proofErr w:type="spellStart"/>
+      <w:r>
+        <w:rPr>
+          <w:i/>
+          <w:iCs/>
+        </w:rPr>
+        <w:t>isupper</w:t>
+      </w:r>
+      <w:proofErr w:type="spellEnd"/>
+      <w:r>
+        <w:rPr>
+          <w:i/>
+          <w:iCs/>
+        </w:rPr>
+        <w:t>() и </w:t>
+      </w:r>
+      <w:proofErr w:type="spellStart"/>
+      <w:r>
+        <w:rPr>
+          <w:i/>
+          <w:iCs/>
+        </w:rPr>
+        <w:t>islower</w:t>
+      </w:r>
+      <w:proofErr w:type="spellEnd"/>
+      <w:r>
+        <w:rPr>
+          <w:i/>
+          <w:iCs/>
+        </w:rPr>
+        <w:t>(), проверяющие регистр строки или символа.</w:t>
+      </w:r>
+    </w:p>
+    <w:p>
+      <w:pPr>
+        <w:pStyle w:val="a6"/>
+        <w:rPr>
+          <w:i/>
+          <w:iCs/>
+        </w:rPr>
+      </w:pPr>
+      <w:r>
+        <w:rPr>
+          <w:i/>
+          <w:iCs/>
           <w:noProof/>
-          <w:sz w:val="28"/>
-          <w:szCs w:val="28"/>
+          <w:lang w:eastAsia="ru-RU"/>
         </w:rPr>
         <w:drawing>
           <wp:inline distT="0" distB="0" distL="0" distR="0">
-            <wp:extent cx="2030730" cy="1270635"/>
-            <wp:effectExtent l="19050" t="0" r="7620" b="0"/>
-            <wp:docPr id="7" name="Рисунок 7"/>
+            <wp:extent cx="5795010" cy="1520190"/>
+            <wp:effectExtent l="19050" t="0" r="0" b="0"/>
+            <wp:docPr id="5" name="Рисунок 7"/>
             <wp:cNvGraphicFramePr>
               <a:graphicFrameLocks xmlns:a="http://schemas.openxmlformats.org/drawingml/2006/main" noChangeAspect="1"/>
             </wp:cNvGraphicFramePr>
@@ -1544,7 +1585,7 @@
                   <pic:spPr bwMode="auto">
                     <a:xfrm>
                       <a:off x="0" y="0"/>
-                      <a:ext cx="2030730" cy="1270635"/>
+                      <a:ext cx="5795010" cy="1520190"/>
                     </a:xfrm>
                     <a:prstGeom prst="rect">
                       <a:avLst/>
@@ -1566,49 +1607,63 @@
     </w:p>
     <w:p>
       <w:pPr>
-        <w:ind w:left="360"/>
-        <w:rPr>
-          <w:rFonts w:ascii="Times New Roman" w:hAnsi="Times New Roman" w:cs="Times New Roman"/>
-          <w:sz w:val="28"/>
-          <w:szCs w:val="28"/>
-        </w:rPr>
-      </w:pPr>
-      <w:r>
-        <w:rPr>
-          <w:rFonts w:ascii="Times New Roman" w:hAnsi="Times New Roman" w:cs="Times New Roman"/>
-          <w:sz w:val="28"/>
-          <w:szCs w:val="28"/>
-        </w:rPr>
-        <w:t xml:space="preserve">4) решите следующие задачи: </w:t>
-      </w:r>
-    </w:p>
-    <w:p>
-      <w:pPr>
-        <w:ind w:left="360"/>
-        <w:rPr>
-          <w:rFonts w:ascii="Times New Roman" w:hAnsi="Times New Roman" w:cs="Times New Roman"/>
-          <w:sz w:val="28"/>
-          <w:szCs w:val="28"/>
-        </w:rPr>
-      </w:pPr>
-    </w:p>
-    <w:p>
-      <w:pPr>
-        <w:ind w:left="360"/>
-        <w:rPr>
-          <w:rFonts w:ascii="Times New Roman" w:hAnsi="Times New Roman" w:cs="Times New Roman"/>
-          <w:sz w:val="28"/>
-          <w:szCs w:val="28"/>
-        </w:rPr>
-      </w:pPr>
-      <w:r>
-        <w:rPr>
-          <w:rFonts w:ascii="Times New Roman" w:hAnsi="Times New Roman" w:cs="Times New Roman"/>
-          <w:sz w:val="28"/>
-          <w:szCs w:val="28"/>
-        </w:rPr>
-        <w:t xml:space="preserve">1. Даны два целых числа A и B (при этом A ≤ B). Выведите все числа от A до B включительно. </w:t>
-      </w:r>
+        <w:pStyle w:val="a6"/>
+        <w:numPr>
+          <w:ilvl w:val="0"/>
+          <w:numId w:val="3"/>
+        </w:numPr>
+        <w:rPr>
+          <w:i/>
+        </w:rPr>
+      </w:pPr>
+      <w:r>
+        <w:rPr>
+          <w:i/>
+        </w:rPr>
+        <w:t>Строковый метод </w:t>
+      </w:r>
+      <w:proofErr w:type="spellStart"/>
+      <w:r>
+        <w:rPr>
+          <w:i/>
+        </w:rPr>
+        <w:t>isdigit</w:t>
+      </w:r>
+      <w:proofErr w:type="spellEnd"/>
+      <w:r>
+        <w:rPr>
+          <w:i/>
+        </w:rPr>
+        <w:t xml:space="preserve">() проверяет, состоит ли строка только из цифр. Напишите программу, которая запрашивает с ввода два целых числа и выводит их сумму. В случае некорректного ввода программа не </w:t>
+      </w:r>
+      <w:r>
+        <w:rPr>
+          <w:i/>
+        </w:rPr>
+        <w:lastRenderedPageBreak/>
+        <w:t xml:space="preserve">должна завершаться с ошибкой, а должна продолжать запрашивать числа. Обработчик исключений </w:t>
+      </w:r>
+      <w:proofErr w:type="spellStart"/>
+      <w:r>
+        <w:rPr>
+          <w:i/>
+        </w:rPr>
+        <w:t>try-except</w:t>
+      </w:r>
+      <w:proofErr w:type="spellEnd"/>
+      <w:r>
+        <w:rPr>
+          <w:i/>
+        </w:rPr>
+        <w:t xml:space="preserve"> использовать нельзя.</w:t>
+      </w:r>
+    </w:p>
+    <w:p>
+      <w:pPr>
+        <w:rPr>
+          <w:i/>
+        </w:rPr>
+      </w:pPr>
     </w:p>
     <w:p>
       <w:pPr>
@@ -1628,9 +1683,9 @@
         </w:rPr>
         <w:drawing>
           <wp:inline distT="0" distB="0" distL="0" distR="0">
-            <wp:extent cx="2374900" cy="1377315"/>
-            <wp:effectExtent l="19050" t="0" r="6350" b="0"/>
-            <wp:docPr id="10" name="Рисунок 10"/>
+            <wp:extent cx="3265805" cy="1401445"/>
+            <wp:effectExtent l="19050" t="0" r="0" b="0"/>
+            <wp:docPr id="6" name="Рисунок 10"/>
             <wp:cNvGraphicFramePr>
               <a:graphicFrameLocks xmlns:a="http://schemas.openxmlformats.org/drawingml/2006/main" noChangeAspect="1"/>
             </wp:cNvGraphicFramePr>
@@ -1653,402 +1708,7 @@
                   <pic:spPr bwMode="auto">
                     <a:xfrm>
                       <a:off x="0" y="0"/>
-                      <a:ext cx="2374900" cy="1377315"/>
-                    </a:xfrm>
-                    <a:prstGeom prst="rect">
-                      <a:avLst/>
-                    </a:prstGeom>
-                    <a:noFill/>
-                    <a:ln w="9525">
-                      <a:noFill/>
-                      <a:miter lim="800000"/>
-                      <a:headEnd/>
-                      <a:tailEnd/>
-                    </a:ln>
-                  </pic:spPr>
-                </pic:pic>
-              </a:graphicData>
-            </a:graphic>
-          </wp:inline>
-        </w:drawing>
-      </w:r>
-    </w:p>
-    <w:p>
-      <w:pPr>
-        <w:ind w:left="360"/>
-        <w:rPr>
-          <w:rFonts w:ascii="Times New Roman" w:hAnsi="Times New Roman" w:cs="Times New Roman"/>
-          <w:sz w:val="28"/>
-          <w:szCs w:val="28"/>
-        </w:rPr>
-      </w:pPr>
-      <w:r>
-        <w:rPr>
-          <w:rFonts w:ascii="Times New Roman" w:hAnsi="Times New Roman" w:cs="Times New Roman"/>
-          <w:sz w:val="28"/>
-          <w:szCs w:val="28"/>
-        </w:rPr>
-        <w:lastRenderedPageBreak/>
-        <w:t xml:space="preserve">2. Даны два целых числа A и В. Выведите все числа от A до B включительно, в порядке возрастания, если A &lt; B, или в порядке убывания в противном случае. </w:t>
-      </w:r>
-    </w:p>
-    <w:p>
-      <w:pPr>
-        <w:ind w:left="360"/>
-        <w:rPr>
-          <w:rFonts w:ascii="Times New Roman" w:hAnsi="Times New Roman" w:cs="Times New Roman"/>
-          <w:sz w:val="28"/>
-          <w:szCs w:val="28"/>
-        </w:rPr>
-      </w:pPr>
-      <w:r>
-        <w:rPr>
-          <w:rFonts w:ascii="Times New Roman" w:hAnsi="Times New Roman" w:cs="Times New Roman"/>
-          <w:noProof/>
-          <w:sz w:val="28"/>
-          <w:szCs w:val="28"/>
-        </w:rPr>
-        <w:drawing>
-          <wp:inline distT="0" distB="0" distL="0" distR="0">
-            <wp:extent cx="2374900" cy="1377315"/>
-            <wp:effectExtent l="19050" t="0" r="6350" b="0"/>
-            <wp:docPr id="13" name="Рисунок 13"/>
-            <wp:cNvGraphicFramePr>
-              <a:graphicFrameLocks xmlns:a="http://schemas.openxmlformats.org/drawingml/2006/main" noChangeAspect="1"/>
-            </wp:cNvGraphicFramePr>
-            <a:graphic xmlns:a="http://schemas.openxmlformats.org/drawingml/2006/main">
-              <a:graphicData uri="http://schemas.openxmlformats.org/drawingml/2006/picture">
-                <pic:pic xmlns:pic="http://schemas.openxmlformats.org/drawingml/2006/picture">
-                  <pic:nvPicPr>
-                    <pic:cNvPr id="0" name="Picture 13"/>
-                    <pic:cNvPicPr>
-                      <a:picLocks noChangeAspect="1" noChangeArrowheads="1"/>
-                    </pic:cNvPicPr>
-                  </pic:nvPicPr>
-                  <pic:blipFill>
-                    <a:blip r:embed="rId9"/>
-                    <a:srcRect/>
-                    <a:stretch>
-                      <a:fillRect/>
-                    </a:stretch>
-                  </pic:blipFill>
-                  <pic:spPr bwMode="auto">
-                    <a:xfrm>
-                      <a:off x="0" y="0"/>
-                      <a:ext cx="2374900" cy="1377315"/>
-                    </a:xfrm>
-                    <a:prstGeom prst="rect">
-                      <a:avLst/>
-                    </a:prstGeom>
-                    <a:noFill/>
-                    <a:ln w="9525">
-                      <a:noFill/>
-                      <a:miter lim="800000"/>
-                      <a:headEnd/>
-                      <a:tailEnd/>
-                    </a:ln>
-                  </pic:spPr>
-                </pic:pic>
-              </a:graphicData>
-            </a:graphic>
-          </wp:inline>
-        </w:drawing>
-      </w:r>
-    </w:p>
-    <w:p>
-      <w:pPr>
-        <w:ind w:left="360"/>
-        <w:rPr>
-          <w:rFonts w:ascii="Times New Roman" w:hAnsi="Times New Roman" w:cs="Times New Roman"/>
-          <w:sz w:val="28"/>
-          <w:szCs w:val="28"/>
-        </w:rPr>
-      </w:pPr>
-      <w:r>
-        <w:rPr>
-          <w:rFonts w:ascii="Times New Roman" w:hAnsi="Times New Roman" w:cs="Times New Roman"/>
-          <w:sz w:val="28"/>
-          <w:szCs w:val="28"/>
-        </w:rPr>
-        <w:t xml:space="preserve">3. Даны два целых числа A и В, A&gt;B. Выведите все нечётные числа от A до B включительно, в порядке убывания. В этой задаче можно обойтись без инструкции </w:t>
-      </w:r>
-      <w:proofErr w:type="spellStart"/>
-      <w:r>
-        <w:rPr>
-          <w:rFonts w:ascii="Times New Roman" w:hAnsi="Times New Roman" w:cs="Times New Roman"/>
-          <w:sz w:val="28"/>
-          <w:szCs w:val="28"/>
-        </w:rPr>
-        <w:t>if</w:t>
-      </w:r>
-      <w:proofErr w:type="spellEnd"/>
-      <w:r>
-        <w:rPr>
-          <w:rFonts w:ascii="Times New Roman" w:hAnsi="Times New Roman" w:cs="Times New Roman"/>
-          <w:sz w:val="28"/>
-          <w:szCs w:val="28"/>
-        </w:rPr>
-        <w:t xml:space="preserve">. </w:t>
-      </w:r>
-    </w:p>
-    <w:p>
-      <w:pPr>
-        <w:ind w:left="360"/>
-        <w:rPr>
-          <w:rFonts w:ascii="Times New Roman" w:hAnsi="Times New Roman" w:cs="Times New Roman"/>
-          <w:sz w:val="28"/>
-          <w:szCs w:val="28"/>
-        </w:rPr>
-      </w:pPr>
-      <w:r>
-        <w:rPr>
-          <w:rFonts w:ascii="Times New Roman" w:hAnsi="Times New Roman" w:cs="Times New Roman"/>
-          <w:noProof/>
-          <w:sz w:val="28"/>
-          <w:szCs w:val="28"/>
-        </w:rPr>
-        <w:drawing>
-          <wp:inline distT="0" distB="0" distL="0" distR="0">
-            <wp:extent cx="2137410" cy="878840"/>
-            <wp:effectExtent l="19050" t="0" r="0" b="0"/>
-            <wp:docPr id="16" name="Рисунок 16"/>
-            <wp:cNvGraphicFramePr>
-              <a:graphicFrameLocks xmlns:a="http://schemas.openxmlformats.org/drawingml/2006/main" noChangeAspect="1"/>
-            </wp:cNvGraphicFramePr>
-            <a:graphic xmlns:a="http://schemas.openxmlformats.org/drawingml/2006/main">
-              <a:graphicData uri="http://schemas.openxmlformats.org/drawingml/2006/picture">
-                <pic:pic xmlns:pic="http://schemas.openxmlformats.org/drawingml/2006/picture">
-                  <pic:nvPicPr>
-                    <pic:cNvPr id="0" name="Picture 16"/>
-                    <pic:cNvPicPr>
-                      <a:picLocks noChangeAspect="1" noChangeArrowheads="1"/>
-                    </pic:cNvPicPr>
-                  </pic:nvPicPr>
-                  <pic:blipFill>
-                    <a:blip r:embed="rId10"/>
-                    <a:srcRect/>
-                    <a:stretch>
-                      <a:fillRect/>
-                    </a:stretch>
-                  </pic:blipFill>
-                  <pic:spPr bwMode="auto">
-                    <a:xfrm>
-                      <a:off x="0" y="0"/>
-                      <a:ext cx="2137410" cy="878840"/>
-                    </a:xfrm>
-                    <a:prstGeom prst="rect">
-                      <a:avLst/>
-                    </a:prstGeom>
-                    <a:noFill/>
-                    <a:ln w="9525">
-                      <a:noFill/>
-                      <a:miter lim="800000"/>
-                      <a:headEnd/>
-                      <a:tailEnd/>
-                    </a:ln>
-                  </pic:spPr>
-                </pic:pic>
-              </a:graphicData>
-            </a:graphic>
-          </wp:inline>
-        </w:drawing>
-      </w:r>
-    </w:p>
-    <w:p>
-      <w:pPr>
-        <w:ind w:left="360"/>
-        <w:rPr>
-          <w:rFonts w:ascii="Times New Roman" w:hAnsi="Times New Roman" w:cs="Times New Roman"/>
-          <w:sz w:val="28"/>
-          <w:szCs w:val="28"/>
-        </w:rPr>
-      </w:pPr>
-      <w:r>
-        <w:rPr>
-          <w:rFonts w:ascii="Times New Roman" w:hAnsi="Times New Roman" w:cs="Times New Roman"/>
-          <w:sz w:val="28"/>
-          <w:szCs w:val="28"/>
-        </w:rPr>
-        <w:t xml:space="preserve">4.  </w:t>
-      </w:r>
-      <w:r>
-        <w:rPr>
-          <w:rFonts w:ascii="Times New Roman" w:hAnsi="Times New Roman" w:cs="Times New Roman"/>
-          <w:sz w:val="28"/>
-          <w:szCs w:val="28"/>
-        </w:rPr>
-        <w:t xml:space="preserve">Для </w:t>
-      </w:r>
-      <w:r>
-        <w:rPr>
-          <w:rFonts w:ascii="Times New Roman" w:hAnsi="Times New Roman" w:cs="Times New Roman"/>
-          <w:sz w:val="28"/>
-          <w:szCs w:val="28"/>
-        </w:rPr>
-        <w:t>настольной</w:t>
-      </w:r>
-      <w:r>
-        <w:rPr>
-          <w:rFonts w:ascii="Times New Roman" w:hAnsi="Times New Roman" w:cs="Times New Roman"/>
-          <w:sz w:val="28"/>
-          <w:szCs w:val="28"/>
-        </w:rPr>
-        <w:t xml:space="preserve"> игры </w:t>
-      </w:r>
-      <w:r>
-        <w:rPr>
-          <w:rFonts w:ascii="Times New Roman" w:hAnsi="Times New Roman" w:cs="Times New Roman"/>
-          <w:sz w:val="28"/>
-          <w:szCs w:val="28"/>
-        </w:rPr>
-        <w:t>исп.</w:t>
-      </w:r>
-      <w:r>
-        <w:rPr>
-          <w:rFonts w:ascii="Times New Roman" w:hAnsi="Times New Roman" w:cs="Times New Roman"/>
-          <w:sz w:val="28"/>
-          <w:szCs w:val="28"/>
-        </w:rPr>
-        <w:t xml:space="preserve"> карточки от 1 до </w:t>
-      </w:r>
-      <w:r>
-        <w:rPr>
-          <w:rFonts w:ascii="Times New Roman" w:hAnsi="Times New Roman" w:cs="Times New Roman"/>
-          <w:sz w:val="28"/>
-          <w:szCs w:val="28"/>
-          <w:lang w:val="en-US"/>
-        </w:rPr>
-        <w:t xml:space="preserve">N. </w:t>
-      </w:r>
-      <w:r>
-        <w:rPr>
-          <w:rFonts w:ascii="Times New Roman" w:hAnsi="Times New Roman" w:cs="Times New Roman"/>
-          <w:sz w:val="28"/>
-          <w:szCs w:val="28"/>
-        </w:rPr>
-        <w:t xml:space="preserve">одна карточка потерялась. найти ее </w:t>
-      </w:r>
-      <w:r>
-        <w:rPr>
-          <w:rFonts w:ascii="Times New Roman" w:hAnsi="Times New Roman" w:cs="Times New Roman"/>
-          <w:sz w:val="28"/>
-          <w:szCs w:val="28"/>
-        </w:rPr>
-        <w:t>знач.</w:t>
-      </w:r>
-      <w:r>
-        <w:rPr>
-          <w:rFonts w:ascii="Times New Roman" w:hAnsi="Times New Roman" w:cs="Times New Roman"/>
-          <w:sz w:val="28"/>
-          <w:szCs w:val="28"/>
-        </w:rPr>
-        <w:t xml:space="preserve"> номер </w:t>
-      </w:r>
-      <w:r>
-        <w:rPr>
-          <w:rFonts w:ascii="Times New Roman" w:hAnsi="Times New Roman" w:cs="Times New Roman"/>
-          <w:sz w:val="28"/>
-          <w:szCs w:val="28"/>
-        </w:rPr>
-        <w:t>оставшиеся</w:t>
-      </w:r>
-      <w:r>
-        <w:rPr>
-          <w:rFonts w:ascii="Times New Roman" w:hAnsi="Times New Roman" w:cs="Times New Roman"/>
-          <w:sz w:val="28"/>
-          <w:szCs w:val="28"/>
-        </w:rPr>
-        <w:t xml:space="preserve"> карточек.</w:t>
-      </w:r>
-    </w:p>
-    <w:p>
-      <w:pPr>
-        <w:ind w:left="360"/>
-        <w:rPr>
-          <w:rFonts w:ascii="Times New Roman" w:hAnsi="Times New Roman" w:cs="Times New Roman"/>
-          <w:sz w:val="28"/>
-          <w:szCs w:val="28"/>
-        </w:rPr>
-      </w:pPr>
-      <w:r>
-        <w:rPr>
-          <w:rFonts w:ascii="Times New Roman" w:hAnsi="Times New Roman" w:cs="Times New Roman"/>
-          <w:sz w:val="28"/>
-          <w:szCs w:val="28"/>
-        </w:rPr>
-        <w:t xml:space="preserve">Вывести номер </w:t>
-      </w:r>
-      <w:r>
-        <w:rPr>
-          <w:rFonts w:ascii="Times New Roman" w:hAnsi="Times New Roman" w:cs="Times New Roman"/>
-          <w:sz w:val="28"/>
-          <w:szCs w:val="28"/>
-        </w:rPr>
-        <w:t>потевшей</w:t>
-      </w:r>
-      <w:r>
-        <w:rPr>
-          <w:rFonts w:ascii="Times New Roman" w:hAnsi="Times New Roman" w:cs="Times New Roman"/>
-          <w:sz w:val="28"/>
-          <w:szCs w:val="28"/>
-        </w:rPr>
-        <w:t xml:space="preserve"> карточки </w:t>
-      </w:r>
-    </w:p>
-    <w:p>
-      <w:pPr>
-        <w:ind w:left="360"/>
-        <w:rPr>
-          <w:rFonts w:ascii="Times New Roman" w:hAnsi="Times New Roman" w:cs="Times New Roman"/>
-          <w:sz w:val="28"/>
-          <w:szCs w:val="28"/>
-        </w:rPr>
-      </w:pPr>
-    </w:p>
-    <w:p>
-      <w:pPr>
-        <w:ind w:left="360"/>
-        <w:rPr>
-          <w:rFonts w:ascii="Times New Roman" w:hAnsi="Times New Roman" w:cs="Times New Roman"/>
-          <w:sz w:val="28"/>
-          <w:szCs w:val="28"/>
-        </w:rPr>
-      </w:pPr>
-      <w:r>
-        <w:rPr>
-          <w:rFonts w:ascii="Times New Roman" w:hAnsi="Times New Roman" w:cs="Times New Roman"/>
-          <w:noProof/>
-          <w:sz w:val="28"/>
-          <w:szCs w:val="28"/>
-        </w:rPr>
-        <w:drawing>
-          <wp:inline distT="0" distB="0" distL="0" distR="0">
-            <wp:extent cx="2410460" cy="2066290"/>
-            <wp:effectExtent l="19050" t="0" r="8890" b="0"/>
-            <wp:docPr id="19" name="Рисунок 19"/>
-            <wp:cNvGraphicFramePr>
-              <a:graphicFrameLocks xmlns:a="http://schemas.openxmlformats.org/drawingml/2006/main" noChangeAspect="1"/>
-            </wp:cNvGraphicFramePr>
-            <a:graphic xmlns:a="http://schemas.openxmlformats.org/drawingml/2006/main">
-              <a:graphicData uri="http://schemas.openxmlformats.org/drawingml/2006/picture">
-                <pic:pic xmlns:pic="http://schemas.openxmlformats.org/drawingml/2006/picture">
-                  <pic:nvPicPr>
-                    <pic:cNvPr id="0" name="Picture 19"/>
-                    <pic:cNvPicPr>
-                      <a:picLocks noChangeAspect="1" noChangeArrowheads="1"/>
-                    </pic:cNvPicPr>
-                  </pic:nvPicPr>
-                  <pic:blipFill>
-                    <a:blip r:embed="rId11"/>
-                    <a:srcRect/>
-                    <a:stretch>
-                      <a:fillRect/>
-                    </a:stretch>
-                  </pic:blipFill>
-                  <pic:spPr bwMode="auto">
-                    <a:xfrm>
-                      <a:off x="0" y="0"/>
-                      <a:ext cx="2410460" cy="2066290"/>
+                      <a:ext cx="3265805" cy="1401445"/>
                     </a:xfrm>
                     <a:prstGeom prst="rect">
                       <a:avLst/>
@@ -2220,8 +1880,190 @@
       </w:rPr>
     </w:lvl>
   </w:abstractNum>
+  <w:abstractNum w:abstractNumId="1">
+    <w:nsid w:val="1EBF4044"/>
+    <w:multiLevelType w:val="hybridMultilevel"/>
+    <w:tmpl w:val="37588E84"/>
+    <w:lvl w:ilvl="0" w:tplc="04090011">
+      <w:start w:val="1"/>
+      <w:numFmt w:val="decimal"/>
+      <w:lvlText w:val="%1)"/>
+      <w:lvlJc w:val="left"/>
+      <w:pPr>
+        <w:ind w:left="720" w:hanging="360"/>
+      </w:pPr>
+      <w:rPr>
+        <w:rFonts w:hint="default"/>
+        <w:i w:val="0"/>
+      </w:rPr>
+    </w:lvl>
+    <w:lvl w:ilvl="1" w:tplc="04090019" w:tentative="1">
+      <w:start w:val="1"/>
+      <w:numFmt w:val="lowerLetter"/>
+      <w:lvlText w:val="%2."/>
+      <w:lvlJc w:val="left"/>
+      <w:pPr>
+        <w:ind w:left="1440" w:hanging="360"/>
+      </w:pPr>
+    </w:lvl>
+    <w:lvl w:ilvl="2" w:tplc="0409001B" w:tentative="1">
+      <w:start w:val="1"/>
+      <w:numFmt w:val="lowerRoman"/>
+      <w:lvlText w:val="%3."/>
+      <w:lvlJc w:val="right"/>
+      <w:pPr>
+        <w:ind w:left="2160" w:hanging="180"/>
+      </w:pPr>
+    </w:lvl>
+    <w:lvl w:ilvl="3" w:tplc="0409000F" w:tentative="1">
+      <w:start w:val="1"/>
+      <w:numFmt w:val="decimal"/>
+      <w:lvlText w:val="%4."/>
+      <w:lvlJc w:val="left"/>
+      <w:pPr>
+        <w:ind w:left="2880" w:hanging="360"/>
+      </w:pPr>
+    </w:lvl>
+    <w:lvl w:ilvl="4" w:tplc="04090019" w:tentative="1">
+      <w:start w:val="1"/>
+      <w:numFmt w:val="lowerLetter"/>
+      <w:lvlText w:val="%5."/>
+      <w:lvlJc w:val="left"/>
+      <w:pPr>
+        <w:ind w:left="3600" w:hanging="360"/>
+      </w:pPr>
+    </w:lvl>
+    <w:lvl w:ilvl="5" w:tplc="0409001B" w:tentative="1">
+      <w:start w:val="1"/>
+      <w:numFmt w:val="lowerRoman"/>
+      <w:lvlText w:val="%6."/>
+      <w:lvlJc w:val="right"/>
+      <w:pPr>
+        <w:ind w:left="4320" w:hanging="180"/>
+      </w:pPr>
+    </w:lvl>
+    <w:lvl w:ilvl="6" w:tplc="0409000F" w:tentative="1">
+      <w:start w:val="1"/>
+      <w:numFmt w:val="decimal"/>
+      <w:lvlText w:val="%7."/>
+      <w:lvlJc w:val="left"/>
+      <w:pPr>
+        <w:ind w:left="5040" w:hanging="360"/>
+      </w:pPr>
+    </w:lvl>
+    <w:lvl w:ilvl="7" w:tplc="04090019" w:tentative="1">
+      <w:start w:val="1"/>
+      <w:numFmt w:val="lowerLetter"/>
+      <w:lvlText w:val="%8."/>
+      <w:lvlJc w:val="left"/>
+      <w:pPr>
+        <w:ind w:left="5760" w:hanging="360"/>
+      </w:pPr>
+    </w:lvl>
+    <w:lvl w:ilvl="8" w:tplc="0409001B" w:tentative="1">
+      <w:start w:val="1"/>
+      <w:numFmt w:val="lowerRoman"/>
+      <w:lvlText w:val="%9."/>
+      <w:lvlJc w:val="right"/>
+      <w:pPr>
+        <w:ind w:left="6480" w:hanging="180"/>
+      </w:pPr>
+    </w:lvl>
+  </w:abstractNum>
+  <w:abstractNum w:abstractNumId="2">
+    <w:nsid w:val="20CC5935"/>
+    <w:multiLevelType w:val="hybridMultilevel"/>
+    <w:tmpl w:val="2286CA08"/>
+    <w:lvl w:ilvl="0" w:tplc="0409000F">
+      <w:start w:val="1"/>
+      <w:numFmt w:val="decimal"/>
+      <w:lvlText w:val="%1."/>
+      <w:lvlJc w:val="left"/>
+      <w:pPr>
+        <w:ind w:left="720" w:hanging="360"/>
+      </w:pPr>
+    </w:lvl>
+    <w:lvl w:ilvl="1" w:tplc="04090019" w:tentative="1">
+      <w:start w:val="1"/>
+      <w:numFmt w:val="lowerLetter"/>
+      <w:lvlText w:val="%2."/>
+      <w:lvlJc w:val="left"/>
+      <w:pPr>
+        <w:ind w:left="1440" w:hanging="360"/>
+      </w:pPr>
+    </w:lvl>
+    <w:lvl w:ilvl="2" w:tplc="0409001B" w:tentative="1">
+      <w:start w:val="1"/>
+      <w:numFmt w:val="lowerRoman"/>
+      <w:lvlText w:val="%3."/>
+      <w:lvlJc w:val="right"/>
+      <w:pPr>
+        <w:ind w:left="2160" w:hanging="180"/>
+      </w:pPr>
+    </w:lvl>
+    <w:lvl w:ilvl="3" w:tplc="0409000F" w:tentative="1">
+      <w:start w:val="1"/>
+      <w:numFmt w:val="decimal"/>
+      <w:lvlText w:val="%4."/>
+      <w:lvlJc w:val="left"/>
+      <w:pPr>
+        <w:ind w:left="2880" w:hanging="360"/>
+      </w:pPr>
+    </w:lvl>
+    <w:lvl w:ilvl="4" w:tplc="04090019" w:tentative="1">
+      <w:start w:val="1"/>
+      <w:numFmt w:val="lowerLetter"/>
+      <w:lvlText w:val="%5."/>
+      <w:lvlJc w:val="left"/>
+      <w:pPr>
+        <w:ind w:left="3600" w:hanging="360"/>
+      </w:pPr>
+    </w:lvl>
+    <w:lvl w:ilvl="5" w:tplc="0409001B" w:tentative="1">
+      <w:start w:val="1"/>
+      <w:numFmt w:val="lowerRoman"/>
+      <w:lvlText w:val="%6."/>
+      <w:lvlJc w:val="right"/>
+      <w:pPr>
+        <w:ind w:left="4320" w:hanging="180"/>
+      </w:pPr>
+    </w:lvl>
+    <w:lvl w:ilvl="6" w:tplc="0409000F" w:tentative="1">
+      <w:start w:val="1"/>
+      <w:numFmt w:val="decimal"/>
+      <w:lvlText w:val="%7."/>
+      <w:lvlJc w:val="left"/>
+      <w:pPr>
+        <w:ind w:left="5040" w:hanging="360"/>
+      </w:pPr>
+    </w:lvl>
+    <w:lvl w:ilvl="7" w:tplc="04090019" w:tentative="1">
+      <w:start w:val="1"/>
+      <w:numFmt w:val="lowerLetter"/>
+      <w:lvlText w:val="%8."/>
+      <w:lvlJc w:val="left"/>
+      <w:pPr>
+        <w:ind w:left="5760" w:hanging="360"/>
+      </w:pPr>
+    </w:lvl>
+    <w:lvl w:ilvl="8" w:tplc="0409001B" w:tentative="1">
+      <w:start w:val="1"/>
+      <w:numFmt w:val="lowerRoman"/>
+      <w:lvlText w:val="%9."/>
+      <w:lvlJc w:val="right"/>
+      <w:pPr>
+        <w:ind w:left="6480" w:hanging="180"/>
+      </w:pPr>
+    </w:lvl>
+  </w:abstractNum>
   <w:num w:numId="1">
     <w:abstractNumId w:val="0"/>
+  </w:num>
+  <w:num w:numId="2">
+    <w:abstractNumId w:val="2"/>
+  </w:num>
+  <w:num w:numId="3">
+    <w:abstractNumId w:val="1"/>
   </w:num>
 </w:numbering>
 </file>
@@ -2466,6 +2308,23 @@
     <w:rPr>
       <w:color w:val="0000FF" w:themeColor="hyperlink"/>
       <w:u w:val="single"/>
+    </w:rPr>
+  </w:style>
+  <w:style w:type="paragraph" w:styleId="a6">
+    <w:name w:val="List Paragraph"/>
+    <w:basedOn w:val="a"/>
+    <w:uiPriority w:val="34"/>
+    <w:qFormat/>
+    <w:rsid w:val="00952921"/>
+    <w:pPr>
+      <w:ind w:left="720"/>
+      <w:contextualSpacing/>
+    </w:pPr>
+    <w:rPr>
+      <w:rFonts w:ascii="Times New Roman" w:eastAsiaTheme="minorHAnsi" w:hAnsi="Times New Roman" w:cs="Times New Roman"/>
+      <w:sz w:val="28"/>
+      <w:szCs w:val="28"/>
+      <w:lang w:eastAsia="en-US"/>
     </w:rPr>
   </w:style>
 </w:styles>

</xml_diff>